<commit_message>
Added + Removed content from Intro
</commit_message>
<xml_diff>
--- a/Documentation/FinalReport-HonoursProject.docx
+++ b/Documentation/FinalReport-HonoursProject.docx
@@ -67,7 +67,7 @@
                                 </pic:cNvPicPr>
                               </pic:nvPicPr>
                               <pic:blipFill>
-                                <a:blip r:embed="rId4"/>
+                                <a:blip r:embed="rId7"/>
                                 <a:srcRect/>
                                 <a:stretch>
                                   <a:fillRect/>
@@ -121,7 +121,7 @@
                                 </pic:cNvPicPr>
                               </pic:nvPicPr>
                               <pic:blipFill>
-                                <a:blip r:embed="rId4"/>
+                                <a:blip r:embed="rId7"/>
                                 <a:srcRect/>
                                 <a:stretch>
                                   <a:fillRect/>
@@ -497,50 +497,850 @@
         <w:jc w:val="both"/>
         <w:rPr>
           <w:rFonts w:ascii="Times New Roman" w:hAnsi="Times New Roman" w:cs="Times New Roman"/>
-          <w:sz w:val="20"/>
-          <w:szCs w:val="20"/>
-        </w:rPr>
-      </w:pPr>
-    </w:p>
-    <w:p>
-      <w:pPr>
-        <w:spacing w:line="240" w:lineRule="auto"/>
-        <w:jc w:val="both"/>
-        <w:rPr>
-          <w:rFonts w:ascii="Times New Roman" w:hAnsi="Times New Roman" w:cs="Times New Roman"/>
-          <w:b/>
-          <w:sz w:val="20"/>
-          <w:szCs w:val="20"/>
-        </w:rPr>
-      </w:pPr>
-    </w:p>
-    <w:p>
-      <w:pPr>
-        <w:spacing w:line="240" w:lineRule="auto"/>
-        <w:jc w:val="both"/>
-        <w:rPr>
-          <w:rFonts w:ascii="Times New Roman" w:hAnsi="Times New Roman" w:cs="Times New Roman"/>
-          <w:sz w:val="20"/>
-          <w:szCs w:val="20"/>
-        </w:rPr>
-      </w:pPr>
-      <w:r>
-        <w:rPr>
-          <w:rFonts w:ascii="Times New Roman" w:hAnsi="Times New Roman" w:cs="Times New Roman"/>
-          <w:b/>
-          <w:sz w:val="20"/>
-          <w:szCs w:val="20"/>
-        </w:rPr>
-        <w:t xml:space="preserve">Introduction: </w:t>
-      </w:r>
-      <w:r>
-        <w:rPr>
-          <w:rFonts w:ascii="Times New Roman" w:hAnsi="Times New Roman" w:cs="Times New Roman"/>
-          <w:sz w:val="20"/>
-          <w:szCs w:val="20"/>
-        </w:rPr>
-        <w:t>An explanation of the problem and the objectives of the project. It is very important to give a clear description of what the project is actually intended to do, preferably in non-technical terms.</w:t>
-      </w:r>
+          <w:i/>
+          <w:sz w:val="20"/>
+          <w:szCs w:val="20"/>
+        </w:rPr>
+      </w:pPr>
+      <w:r>
+        <w:rPr>
+          <w:rFonts w:ascii="Times New Roman" w:hAnsi="Times New Roman" w:cs="Times New Roman"/>
+          <w:i/>
+          <w:sz w:val="20"/>
+          <w:szCs w:val="20"/>
+        </w:rPr>
+        <w:t>It is becoming increasingly difficult to perceive all colours correctly in today's world; our usage of</w:t>
+      </w:r>
+      <w:r>
+        <w:rPr>
+          <w:rFonts w:ascii="Times New Roman" w:hAnsi="Times New Roman" w:cs="Times New Roman"/>
+          <w:i/>
+          <w:sz w:val="20"/>
+          <w:szCs w:val="20"/>
+        </w:rPr>
+        <w:t xml:space="preserve"> them</w:t>
+      </w:r>
+      <w:r>
+        <w:rPr>
+          <w:rFonts w:ascii="Times New Roman" w:hAnsi="Times New Roman" w:cs="Times New Roman"/>
+          <w:i/>
+          <w:sz w:val="20"/>
+          <w:szCs w:val="20"/>
+        </w:rPr>
+        <w:t xml:space="preserve"> </w:t>
+      </w:r>
+      <w:r>
+        <w:rPr>
+          <w:rFonts w:ascii="Times New Roman" w:hAnsi="Times New Roman" w:cs="Times New Roman"/>
+          <w:i/>
+          <w:sz w:val="20"/>
+          <w:szCs w:val="20"/>
+        </w:rPr>
+        <w:t>can tie in</w:t>
+      </w:r>
+      <w:r>
+        <w:rPr>
+          <w:rFonts w:ascii="Times New Roman" w:hAnsi="Times New Roman" w:cs="Times New Roman"/>
+          <w:i/>
+          <w:sz w:val="20"/>
+          <w:szCs w:val="20"/>
+        </w:rPr>
+        <w:t xml:space="preserve"> closely with a spec</w:t>
+      </w:r>
+      <w:r>
+        <w:rPr>
+          <w:rFonts w:ascii="Times New Roman" w:hAnsi="Times New Roman" w:cs="Times New Roman"/>
+          <w:i/>
+          <w:sz w:val="20"/>
+          <w:szCs w:val="20"/>
+        </w:rPr>
+        <w:t xml:space="preserve">ific meaning, signal or message, however they are mostly used for </w:t>
+      </w:r>
+      <w:r>
+        <w:rPr>
+          <w:rFonts w:ascii="Times New Roman" w:hAnsi="Times New Roman" w:cs="Times New Roman"/>
+          <w:i/>
+          <w:sz w:val="20"/>
+          <w:szCs w:val="20"/>
+        </w:rPr>
+        <w:t>aesthetics</w:t>
+      </w:r>
+      <w:r>
+        <w:rPr>
+          <w:rFonts w:ascii="Times New Roman" w:hAnsi="Times New Roman" w:cs="Times New Roman"/>
+          <w:i/>
+          <w:sz w:val="20"/>
+          <w:szCs w:val="20"/>
+        </w:rPr>
+        <w:t xml:space="preserve">. Designers must consider users </w:t>
+      </w:r>
+      <w:r>
+        <w:rPr>
+          <w:rFonts w:ascii="Times New Roman" w:hAnsi="Times New Roman" w:cs="Times New Roman"/>
+          <w:i/>
+          <w:sz w:val="20"/>
+          <w:szCs w:val="20"/>
+        </w:rPr>
+        <w:t>with impaired colour vision, information can be misinterpreted or even missed</w:t>
+      </w:r>
+      <w:r>
+        <w:rPr>
+          <w:rFonts w:ascii="Times New Roman" w:hAnsi="Times New Roman" w:cs="Times New Roman"/>
+          <w:i/>
+          <w:sz w:val="20"/>
+          <w:szCs w:val="20"/>
+        </w:rPr>
+        <w:t xml:space="preserve"> because some</w:t>
+      </w:r>
+      <w:r>
+        <w:rPr>
+          <w:rFonts w:ascii="Times New Roman" w:hAnsi="Times New Roman" w:cs="Times New Roman"/>
+          <w:i/>
+          <w:sz w:val="20"/>
+          <w:szCs w:val="20"/>
+        </w:rPr>
+        <w:t xml:space="preserve"> </w:t>
+      </w:r>
+      <w:r>
+        <w:rPr>
+          <w:rFonts w:ascii="Times New Roman" w:hAnsi="Times New Roman" w:cs="Times New Roman"/>
+          <w:i/>
+          <w:sz w:val="20"/>
+          <w:szCs w:val="20"/>
+        </w:rPr>
+        <w:t>colours cannot be distinguished. Current software and hardware solutions provide real time simulations of various spectrums of impaired colour vision</w:t>
+      </w:r>
+      <w:r>
+        <w:rPr>
+          <w:rFonts w:ascii="Times New Roman" w:hAnsi="Times New Roman" w:cs="Times New Roman"/>
+          <w:i/>
+          <w:sz w:val="20"/>
+          <w:szCs w:val="20"/>
+        </w:rPr>
+        <w:t xml:space="preserve">. This project aims to go above and beyond current technologies to provide designers with adjustable simulations viewed </w:t>
+      </w:r>
+      <w:r>
+        <w:rPr>
+          <w:rFonts w:ascii="Times New Roman" w:hAnsi="Times New Roman" w:cs="Times New Roman"/>
+          <w:i/>
+          <w:sz w:val="20"/>
+          <w:szCs w:val="20"/>
+        </w:rPr>
+        <w:t>with</w:t>
+      </w:r>
+      <w:r>
+        <w:rPr>
+          <w:rFonts w:ascii="Times New Roman" w:hAnsi="Times New Roman" w:cs="Times New Roman"/>
+          <w:i/>
+          <w:sz w:val="20"/>
+          <w:szCs w:val="20"/>
+        </w:rPr>
+        <w:t xml:space="preserve"> </w:t>
+      </w:r>
+      <w:r>
+        <w:rPr>
+          <w:rFonts w:ascii="Times New Roman" w:hAnsi="Times New Roman" w:cs="Times New Roman"/>
+          <w:i/>
+          <w:sz w:val="20"/>
+          <w:szCs w:val="20"/>
+        </w:rPr>
+        <w:t>an Oc</w:t>
+      </w:r>
+      <w:r>
+        <w:rPr>
+          <w:rFonts w:ascii="Times New Roman" w:hAnsi="Times New Roman" w:cs="Times New Roman"/>
+          <w:i/>
+          <w:sz w:val="20"/>
+          <w:szCs w:val="20"/>
+        </w:rPr>
+        <w:t>ulus Rift headset.</w:t>
+      </w:r>
+    </w:p>
+    <w:p>
+      <w:pPr>
+        <w:spacing w:line="240" w:lineRule="auto"/>
+        <w:jc w:val="both"/>
+        <w:rPr>
+          <w:rFonts w:ascii="Times New Roman" w:hAnsi="Times New Roman" w:cs="Times New Roman"/>
+          <w:b/>
+          <w:i/>
+          <w:sz w:val="20"/>
+          <w:szCs w:val="20"/>
+        </w:rPr>
+      </w:pPr>
+      <w:r>
+        <w:rPr>
+          <w:rFonts w:ascii="Times New Roman" w:hAnsi="Times New Roman" w:cs="Times New Roman"/>
+          <w:b/>
+          <w:i/>
+          <w:sz w:val="20"/>
+          <w:szCs w:val="20"/>
+        </w:rPr>
+        <w:t>*Once complete, add a section on the success of the system</w:t>
+      </w:r>
+      <w:r>
+        <w:rPr>
+          <w:rFonts w:ascii="Times New Roman" w:hAnsi="Times New Roman" w:cs="Times New Roman"/>
+          <w:b/>
+          <w:i/>
+          <w:sz w:val="20"/>
+          <w:szCs w:val="20"/>
+        </w:rPr>
+        <w:t>?</w:t>
+      </w:r>
+      <w:r>
+        <w:rPr>
+          <w:rFonts w:ascii="Times New Roman" w:hAnsi="Times New Roman" w:cs="Times New Roman"/>
+          <w:b/>
+          <w:i/>
+          <w:sz w:val="20"/>
+          <w:szCs w:val="20"/>
+        </w:rPr>
+        <w:t>*</w:t>
+      </w:r>
+    </w:p>
+    <w:p>
+      <w:pPr>
+        <w:spacing w:line="240" w:lineRule="auto"/>
+        <w:jc w:val="both"/>
+        <w:rPr>
+          <w:rFonts w:ascii="Times New Roman" w:hAnsi="Times New Roman" w:cs="Times New Roman"/>
+          <w:b/>
+          <w:sz w:val="20"/>
+          <w:szCs w:val="20"/>
+        </w:rPr>
+      </w:pPr>
+    </w:p>
+    <w:p>
+      <w:pPr>
+        <w:spacing w:line="240" w:lineRule="auto"/>
+        <w:jc w:val="both"/>
+        <w:rPr>
+          <w:rFonts w:ascii="Times New Roman" w:hAnsi="Times New Roman" w:cs="Times New Roman"/>
+          <w:b/>
+          <w:sz w:val="24"/>
+          <w:szCs w:val="20"/>
+        </w:rPr>
+      </w:pPr>
+      <w:r>
+        <w:rPr>
+          <w:rFonts w:ascii="Times New Roman" w:hAnsi="Times New Roman" w:cs="Times New Roman"/>
+          <w:b/>
+          <w:sz w:val="24"/>
+          <w:szCs w:val="20"/>
+        </w:rPr>
+        <w:t>1. Introductio</w:t>
+      </w:r>
+      <w:r>
+        <w:rPr>
+          <w:rFonts w:ascii="Times New Roman" w:hAnsi="Times New Roman" w:cs="Times New Roman"/>
+          <w:b/>
+          <w:sz w:val="24"/>
+          <w:szCs w:val="20"/>
+        </w:rPr>
+        <w:t>n</w:t>
+      </w:r>
+      <w:r>
+        <w:rPr>
+          <w:rFonts w:ascii="Times New Roman" w:hAnsi="Times New Roman" w:cs="Times New Roman"/>
+          <w:b/>
+          <w:sz w:val="20"/>
+          <w:szCs w:val="20"/>
+        </w:rPr>
+        <w:t xml:space="preserve"> </w:t>
+      </w:r>
+    </w:p>
+    <w:p>
+      <w:pPr>
+        <w:spacing w:line="240" w:lineRule="auto"/>
+        <w:jc w:val="both"/>
+        <w:rPr>
+          <w:rFonts w:ascii="Times New Roman" w:hAnsi="Times New Roman" w:cs="Times New Roman"/>
+          <w:sz w:val="20"/>
+          <w:szCs w:val="20"/>
+        </w:rPr>
+      </w:pPr>
+    </w:p>
+    <w:p>
+      <w:pPr>
+        <w:spacing w:line="240" w:lineRule="auto"/>
+        <w:jc w:val="both"/>
+        <w:rPr>
+          <w:rFonts w:ascii="Times New Roman" w:hAnsi="Times New Roman" w:cs="Times New Roman"/>
+          <w:sz w:val="20"/>
+          <w:szCs w:val="20"/>
+        </w:rPr>
+      </w:pPr>
+      <w:r>
+        <w:rPr>
+          <w:rFonts w:ascii="Times New Roman" w:hAnsi="Times New Roman" w:cs="Times New Roman"/>
+          <w:sz w:val="20"/>
+          <w:szCs w:val="20"/>
+        </w:rPr>
+        <w:t>Most cases of Impaired Colour Vision (ICV</w:t>
+      </w:r>
+      <w:r>
+        <w:rPr>
+          <w:rFonts w:ascii="Times New Roman" w:hAnsi="Times New Roman" w:cs="Times New Roman"/>
+          <w:sz w:val="20"/>
+          <w:szCs w:val="20"/>
+        </w:rPr>
+        <w:t>)</w:t>
+      </w:r>
+      <w:r>
+        <w:rPr>
+          <w:rFonts w:ascii="Times New Roman" w:hAnsi="Times New Roman" w:cs="Times New Roman"/>
+          <w:sz w:val="20"/>
+          <w:szCs w:val="20"/>
+        </w:rPr>
+        <w:t xml:space="preserve"> are hereditary meaning it is passed on genetically from parent to</w:t>
+      </w:r>
+      <w:r>
+        <w:rPr>
+          <w:rFonts w:ascii="Times New Roman" w:hAnsi="Times New Roman" w:cs="Times New Roman"/>
+          <w:sz w:val="20"/>
+          <w:szCs w:val="20"/>
+        </w:rPr>
+        <w:t xml:space="preserve"> offspring. They can</w:t>
+      </w:r>
+      <w:r>
+        <w:rPr>
+          <w:rFonts w:ascii="Times New Roman" w:hAnsi="Times New Roman" w:cs="Times New Roman"/>
+          <w:sz w:val="20"/>
+          <w:szCs w:val="20"/>
+        </w:rPr>
+        <w:t xml:space="preserve"> </w:t>
+      </w:r>
+      <w:r>
+        <w:rPr>
+          <w:rFonts w:ascii="Times New Roman" w:hAnsi="Times New Roman" w:cs="Times New Roman"/>
+          <w:sz w:val="20"/>
+          <w:szCs w:val="20"/>
+        </w:rPr>
+        <w:t>also</w:t>
+      </w:r>
+      <w:r>
+        <w:rPr>
+          <w:rFonts w:ascii="Times New Roman" w:hAnsi="Times New Roman" w:cs="Times New Roman"/>
+          <w:sz w:val="20"/>
+          <w:szCs w:val="20"/>
+        </w:rPr>
+        <w:t xml:space="preserve"> occasionally be acquired as a result of certain eye diseases. </w:t>
+      </w:r>
+      <w:r>
+        <w:rPr>
+          <w:rFonts w:ascii="Times New Roman" w:hAnsi="Times New Roman" w:cs="Times New Roman"/>
+          <w:sz w:val="20"/>
+          <w:szCs w:val="20"/>
+        </w:rPr>
+        <w:t>Failing</w:t>
+      </w:r>
+      <w:r>
+        <w:rPr>
+          <w:rFonts w:ascii="Times New Roman" w:hAnsi="Times New Roman" w:cs="Times New Roman"/>
+          <w:sz w:val="20"/>
+          <w:szCs w:val="20"/>
+        </w:rPr>
+        <w:t xml:space="preserve"> to discrimina</w:t>
+      </w:r>
+      <w:r>
+        <w:rPr>
+          <w:rFonts w:ascii="Times New Roman" w:hAnsi="Times New Roman" w:cs="Times New Roman"/>
+          <w:sz w:val="20"/>
+          <w:szCs w:val="20"/>
+        </w:rPr>
+        <w:t xml:space="preserve">te between red and green is the </w:t>
+      </w:r>
+      <w:r>
+        <w:rPr>
+          <w:rFonts w:ascii="Times New Roman" w:hAnsi="Times New Roman" w:cs="Times New Roman"/>
+          <w:sz w:val="20"/>
+          <w:szCs w:val="20"/>
+        </w:rPr>
+        <w:t>most common form of ICV</w:t>
+      </w:r>
+      <w:r>
+        <w:rPr>
+          <w:rFonts w:ascii="Times New Roman" w:hAnsi="Times New Roman" w:cs="Times New Roman"/>
+          <w:sz w:val="20"/>
+          <w:szCs w:val="20"/>
+        </w:rPr>
+        <w:t xml:space="preserve"> (</w:t>
+      </w:r>
+      <w:proofErr w:type="spellStart"/>
+      <w:r>
+        <w:rPr>
+          <w:rFonts w:ascii="Times New Roman" w:hAnsi="Times New Roman" w:cs="Times New Roman"/>
+          <w:sz w:val="20"/>
+          <w:szCs w:val="20"/>
+        </w:rPr>
+        <w:t>Protanopia</w:t>
+      </w:r>
+      <w:proofErr w:type="spellEnd"/>
+      <w:r>
+        <w:rPr>
+          <w:rFonts w:ascii="Times New Roman" w:hAnsi="Times New Roman" w:cs="Times New Roman"/>
+          <w:sz w:val="20"/>
+          <w:szCs w:val="20"/>
+        </w:rPr>
+        <w:t xml:space="preserve"> / </w:t>
+      </w:r>
+      <w:proofErr w:type="spellStart"/>
+      <w:r>
+        <w:rPr>
+          <w:rFonts w:ascii="Times New Roman" w:hAnsi="Times New Roman" w:cs="Times New Roman"/>
+          <w:sz w:val="20"/>
+          <w:szCs w:val="20"/>
+        </w:rPr>
+        <w:t>Deutranopia</w:t>
+      </w:r>
+      <w:proofErr w:type="spellEnd"/>
+      <w:r>
+        <w:rPr>
+          <w:rFonts w:ascii="Times New Roman" w:hAnsi="Times New Roman" w:cs="Times New Roman"/>
+          <w:sz w:val="20"/>
+          <w:szCs w:val="20"/>
+        </w:rPr>
+        <w:t>)</w:t>
+      </w:r>
+      <w:r>
+        <w:rPr>
+          <w:rFonts w:ascii="Times New Roman" w:hAnsi="Times New Roman" w:cs="Times New Roman"/>
+          <w:sz w:val="20"/>
+          <w:szCs w:val="20"/>
+        </w:rPr>
+        <w:t xml:space="preserve"> and the gene is X</w:t>
+      </w:r>
+      <w:r>
+        <w:rPr>
+          <w:rFonts w:ascii="Times New Roman" w:hAnsi="Times New Roman" w:cs="Times New Roman"/>
+          <w:sz w:val="20"/>
+          <w:szCs w:val="20"/>
+        </w:rPr>
+        <w:t>-</w:t>
+      </w:r>
+      <w:r>
+        <w:rPr>
+          <w:rFonts w:ascii="Times New Roman" w:hAnsi="Times New Roman" w:cs="Times New Roman"/>
+          <w:sz w:val="20"/>
+          <w:szCs w:val="20"/>
+        </w:rPr>
+        <w:t xml:space="preserve"> linked recessive which explains the prevalence difference between genders (8% in males and 0.5% in females</w:t>
+      </w:r>
+      <w:r>
+        <w:rPr>
+          <w:rFonts w:ascii="Times New Roman" w:hAnsi="Times New Roman" w:cs="Times New Roman"/>
+          <w:sz w:val="20"/>
+          <w:szCs w:val="20"/>
+        </w:rPr>
+        <w:t>)</w:t>
+      </w:r>
+      <w:r>
+        <w:rPr>
+          <w:rFonts w:ascii="Times New Roman" w:hAnsi="Times New Roman" w:cs="Times New Roman"/>
+          <w:sz w:val="20"/>
+          <w:szCs w:val="20"/>
+        </w:rPr>
+        <w:t>.</w:t>
+      </w:r>
+      <w:r>
+        <w:rPr>
+          <w:rFonts w:ascii="Times New Roman" w:hAnsi="Times New Roman" w:cs="Times New Roman"/>
+          <w:sz w:val="20"/>
+          <w:szCs w:val="20"/>
+        </w:rPr>
+        <w:t xml:space="preserve"> Blue</w:t>
+      </w:r>
+      <w:r>
+        <w:rPr>
+          <w:rFonts w:ascii="Times New Roman" w:hAnsi="Times New Roman" w:cs="Times New Roman"/>
+          <w:sz w:val="20"/>
+          <w:szCs w:val="20"/>
+        </w:rPr>
+        <w:t>-</w:t>
+      </w:r>
+      <w:r>
+        <w:rPr>
+          <w:rFonts w:ascii="Times New Roman" w:hAnsi="Times New Roman" w:cs="Times New Roman"/>
+          <w:sz w:val="20"/>
+          <w:szCs w:val="20"/>
+        </w:rPr>
+        <w:t xml:space="preserve">yellow ICV or </w:t>
+      </w:r>
+      <w:proofErr w:type="spellStart"/>
+      <w:r>
+        <w:rPr>
+          <w:rFonts w:ascii="Times New Roman" w:hAnsi="Times New Roman" w:cs="Times New Roman"/>
+          <w:sz w:val="20"/>
+          <w:szCs w:val="20"/>
+        </w:rPr>
+        <w:t>Tritanopia</w:t>
+      </w:r>
+      <w:proofErr w:type="spellEnd"/>
+      <w:r>
+        <w:rPr>
+          <w:rFonts w:ascii="Times New Roman" w:hAnsi="Times New Roman" w:cs="Times New Roman"/>
+          <w:sz w:val="20"/>
+          <w:szCs w:val="20"/>
+        </w:rPr>
+        <w:t xml:space="preserve"> is rare and </w:t>
+      </w:r>
+      <w:proofErr w:type="spellStart"/>
+      <w:r>
+        <w:rPr>
+          <w:rFonts w:ascii="Times New Roman" w:hAnsi="Times New Roman" w:cs="Times New Roman"/>
+          <w:sz w:val="20"/>
+          <w:szCs w:val="20"/>
+        </w:rPr>
+        <w:t>tritanomalous</w:t>
+      </w:r>
+      <w:proofErr w:type="spellEnd"/>
+      <w:r>
+        <w:rPr>
+          <w:rFonts w:ascii="Times New Roman" w:hAnsi="Times New Roman" w:cs="Times New Roman"/>
+          <w:sz w:val="20"/>
+          <w:szCs w:val="20"/>
+        </w:rPr>
+        <w:t xml:space="preserve"> </w:t>
+      </w:r>
+      <w:r>
+        <w:rPr>
+          <w:rFonts w:ascii="Times New Roman" w:hAnsi="Times New Roman" w:cs="Times New Roman"/>
+          <w:sz w:val="20"/>
+          <w:szCs w:val="20"/>
+        </w:rPr>
+        <w:t>symptoms</w:t>
+      </w:r>
+      <w:r>
+        <w:rPr>
+          <w:rFonts w:ascii="Times New Roman" w:hAnsi="Times New Roman" w:cs="Times New Roman"/>
+          <w:sz w:val="20"/>
+          <w:szCs w:val="20"/>
+        </w:rPr>
+        <w:t xml:space="preserve"> are more commonly acquired from environmental factors such as age, where the eye lens becomes more transparent over time, cataracts or a hard hit to the front or the back of the head.</w:t>
+      </w:r>
+      <w:r>
+        <w:rPr>
+          <w:rFonts w:ascii="Times New Roman" w:hAnsi="Times New Roman" w:cs="Times New Roman"/>
+          <w:sz w:val="20"/>
+          <w:szCs w:val="20"/>
+        </w:rPr>
+        <w:t xml:space="preserve"> </w:t>
+      </w:r>
+      <w:proofErr w:type="spellStart"/>
+      <w:r>
+        <w:rPr>
+          <w:rFonts w:ascii="Times New Roman" w:hAnsi="Times New Roman" w:cs="Times New Roman"/>
+          <w:sz w:val="20"/>
+          <w:szCs w:val="20"/>
+        </w:rPr>
+        <w:t>Monochromacy</w:t>
+      </w:r>
+      <w:proofErr w:type="spellEnd"/>
+      <w:r>
+        <w:rPr>
+          <w:rFonts w:ascii="Times New Roman" w:hAnsi="Times New Roman" w:cs="Times New Roman"/>
+          <w:sz w:val="20"/>
+          <w:szCs w:val="20"/>
+        </w:rPr>
+        <w:t xml:space="preserve"> is even rarer, affecting around 1 in 100,000 people.</w:t>
+      </w:r>
+      <w:r>
+        <w:rPr>
+          <w:rFonts w:ascii="Times New Roman" w:hAnsi="Times New Roman" w:cs="Times New Roman"/>
+          <w:sz w:val="20"/>
+          <w:szCs w:val="20"/>
+        </w:rPr>
+        <w:t xml:space="preserve"> Colour vision can be said to be an illusion created by the interactions of billions of neurons in our brain </w:t>
+      </w:r>
+      <w:r>
+        <w:rPr>
+          <w:rStyle w:val="FootnoteReference"/>
+          <w:rFonts w:ascii="Times New Roman" w:hAnsi="Times New Roman" w:cs="Times New Roman"/>
+          <w:sz w:val="20"/>
+          <w:szCs w:val="20"/>
+        </w:rPr>
+        <w:footnoteReference w:id="1"/>
+      </w:r>
+      <w:r>
+        <w:rPr>
+          <w:rFonts w:ascii="Times New Roman" w:hAnsi="Times New Roman" w:cs="Times New Roman"/>
+          <w:sz w:val="20"/>
+          <w:szCs w:val="20"/>
+        </w:rPr>
+        <w:t xml:space="preserve">, we do not all perceive colours the same way </w:t>
+      </w:r>
+      <w:r>
+        <w:rPr>
+          <w:rFonts w:ascii="Times New Roman" w:hAnsi="Times New Roman" w:cs="Times New Roman"/>
+          <w:sz w:val="20"/>
+          <w:szCs w:val="20"/>
+        </w:rPr>
+        <w:t>and empathy</w:t>
+      </w:r>
+      <w:r>
+        <w:rPr>
+          <w:rFonts w:ascii="Times New Roman" w:hAnsi="Times New Roman" w:cs="Times New Roman"/>
+          <w:sz w:val="20"/>
+          <w:szCs w:val="20"/>
+        </w:rPr>
+        <w:t xml:space="preserve"> is </w:t>
+      </w:r>
+      <w:r>
+        <w:rPr>
+          <w:rFonts w:ascii="Times New Roman" w:hAnsi="Times New Roman" w:cs="Times New Roman"/>
+          <w:sz w:val="20"/>
+          <w:szCs w:val="20"/>
+        </w:rPr>
+        <w:t>inherently difficult to achieve because of this.</w:t>
+      </w:r>
+    </w:p>
+    <w:p>
+      <w:pPr>
+        <w:spacing w:line="240" w:lineRule="auto"/>
+        <w:jc w:val="both"/>
+        <w:rPr>
+          <w:rFonts w:ascii="Times New Roman" w:hAnsi="Times New Roman" w:cs="Times New Roman"/>
+          <w:sz w:val="20"/>
+          <w:szCs w:val="20"/>
+        </w:rPr>
+      </w:pPr>
+    </w:p>
+    <w:p>
+      <w:pPr>
+        <w:spacing w:line="240" w:lineRule="auto"/>
+        <w:jc w:val="both"/>
+        <w:rPr>
+          <w:rFonts w:ascii="Times New Roman" w:hAnsi="Times New Roman" w:cs="Times New Roman"/>
+          <w:sz w:val="20"/>
+          <w:szCs w:val="20"/>
+        </w:rPr>
+      </w:pPr>
+      <w:r>
+        <w:rPr>
+          <w:rFonts w:ascii="Times New Roman" w:hAnsi="Times New Roman" w:cs="Times New Roman"/>
+          <w:sz w:val="20"/>
+          <w:szCs w:val="20"/>
+        </w:rPr>
+        <w:t xml:space="preserve">There are a plethora of applications available </w:t>
+      </w:r>
+      <w:r>
+        <w:rPr>
+          <w:rFonts w:ascii="Times New Roman" w:hAnsi="Times New Roman" w:cs="Times New Roman"/>
+          <w:sz w:val="20"/>
+          <w:szCs w:val="20"/>
+        </w:rPr>
+        <w:t xml:space="preserve">on many different platforms which can detect and manipulate pixels to simulate ICV. </w:t>
+      </w:r>
+      <w:r>
+        <w:rPr>
+          <w:rFonts w:ascii="Times New Roman" w:hAnsi="Times New Roman" w:cs="Times New Roman"/>
+          <w:sz w:val="20"/>
+          <w:szCs w:val="20"/>
+        </w:rPr>
+        <w:t xml:space="preserve">For example, it </w:t>
+      </w:r>
+    </w:p>
+    <w:p>
+      <w:pPr>
+        <w:spacing w:line="240" w:lineRule="auto"/>
+        <w:jc w:val="both"/>
+        <w:rPr>
+          <w:rFonts w:ascii="Times New Roman" w:hAnsi="Times New Roman" w:cs="Times New Roman"/>
+          <w:sz w:val="20"/>
+          <w:szCs w:val="20"/>
+        </w:rPr>
+      </w:pPr>
+    </w:p>
+    <w:p>
+      <w:pPr>
+        <w:spacing w:line="240" w:lineRule="auto"/>
+        <w:jc w:val="both"/>
+        <w:rPr>
+          <w:rFonts w:ascii="Times New Roman" w:hAnsi="Times New Roman" w:cs="Times New Roman"/>
+          <w:sz w:val="20"/>
+          <w:szCs w:val="20"/>
+        </w:rPr>
+      </w:pPr>
+    </w:p>
+    <w:p>
+      <w:pPr>
+        <w:spacing w:line="240" w:lineRule="auto"/>
+        <w:jc w:val="both"/>
+        <w:rPr>
+          <w:rFonts w:ascii="Times New Roman" w:hAnsi="Times New Roman" w:cs="Times New Roman"/>
+          <w:sz w:val="20"/>
+          <w:szCs w:val="20"/>
+        </w:rPr>
+      </w:pPr>
+    </w:p>
+    <w:p>
+      <w:pPr>
+        <w:spacing w:line="240" w:lineRule="auto"/>
+        <w:jc w:val="both"/>
+        <w:rPr>
+          <w:rFonts w:ascii="Times New Roman" w:hAnsi="Times New Roman" w:cs="Times New Roman"/>
+          <w:sz w:val="20"/>
+          <w:szCs w:val="20"/>
+        </w:rPr>
+      </w:pPr>
+    </w:p>
+    <w:p>
+      <w:pPr>
+        <w:spacing w:line="240" w:lineRule="auto"/>
+        <w:jc w:val="both"/>
+        <w:rPr>
+          <w:rFonts w:ascii="Times New Roman" w:hAnsi="Times New Roman" w:cs="Times New Roman"/>
+          <w:sz w:val="20"/>
+          <w:szCs w:val="20"/>
+        </w:rPr>
+      </w:pPr>
+    </w:p>
+    <w:p>
+      <w:pPr>
+        <w:spacing w:line="240" w:lineRule="auto"/>
+        <w:jc w:val="both"/>
+        <w:rPr>
+          <w:rFonts w:ascii="Times New Roman" w:hAnsi="Times New Roman" w:cs="Times New Roman"/>
+          <w:sz w:val="20"/>
+          <w:szCs w:val="20"/>
+        </w:rPr>
+      </w:pPr>
+    </w:p>
+    <w:p>
+      <w:pPr>
+        <w:spacing w:line="240" w:lineRule="auto"/>
+        <w:jc w:val="both"/>
+        <w:rPr>
+          <w:rFonts w:ascii="Times New Roman" w:hAnsi="Times New Roman" w:cs="Times New Roman"/>
+          <w:sz w:val="20"/>
+          <w:szCs w:val="20"/>
+        </w:rPr>
+      </w:pPr>
+    </w:p>
+    <w:p>
+      <w:pPr>
+        <w:spacing w:line="240" w:lineRule="auto"/>
+        <w:jc w:val="both"/>
+        <w:rPr>
+          <w:rFonts w:ascii="Times New Roman" w:hAnsi="Times New Roman" w:cs="Times New Roman"/>
+          <w:sz w:val="20"/>
+          <w:szCs w:val="20"/>
+        </w:rPr>
+      </w:pPr>
+    </w:p>
+    <w:p>
+      <w:pPr>
+        <w:spacing w:line="240" w:lineRule="auto"/>
+        <w:jc w:val="both"/>
+        <w:rPr>
+          <w:rFonts w:ascii="Times New Roman" w:hAnsi="Times New Roman" w:cs="Times New Roman"/>
+          <w:sz w:val="20"/>
+          <w:szCs w:val="20"/>
+        </w:rPr>
+      </w:pPr>
+    </w:p>
+    <w:p>
+      <w:pPr>
+        <w:spacing w:line="240" w:lineRule="auto"/>
+        <w:jc w:val="both"/>
+        <w:rPr>
+          <w:rFonts w:ascii="Times New Roman" w:hAnsi="Times New Roman" w:cs="Times New Roman"/>
+          <w:sz w:val="20"/>
+          <w:szCs w:val="20"/>
+        </w:rPr>
+      </w:pPr>
+    </w:p>
+    <w:p>
+      <w:pPr>
+        <w:spacing w:line="240" w:lineRule="auto"/>
+        <w:jc w:val="both"/>
+        <w:rPr>
+          <w:rFonts w:ascii="Times New Roman" w:hAnsi="Times New Roman" w:cs="Times New Roman"/>
+          <w:sz w:val="20"/>
+          <w:szCs w:val="20"/>
+        </w:rPr>
+      </w:pPr>
+    </w:p>
+    <w:p>
+      <w:pPr>
+        <w:spacing w:line="240" w:lineRule="auto"/>
+        <w:jc w:val="both"/>
+        <w:rPr>
+          <w:rFonts w:ascii="Times New Roman" w:hAnsi="Times New Roman" w:cs="Times New Roman"/>
+          <w:sz w:val="20"/>
+          <w:szCs w:val="20"/>
+        </w:rPr>
+      </w:pPr>
+    </w:p>
+    <w:p>
+      <w:pPr>
+        <w:spacing w:line="240" w:lineRule="auto"/>
+        <w:jc w:val="both"/>
+        <w:rPr>
+          <w:rFonts w:ascii="Times New Roman" w:hAnsi="Times New Roman" w:cs="Times New Roman"/>
+          <w:sz w:val="20"/>
+          <w:szCs w:val="20"/>
+        </w:rPr>
+      </w:pPr>
+    </w:p>
+    <w:p>
+      <w:pPr>
+        <w:spacing w:line="240" w:lineRule="auto"/>
+        <w:jc w:val="both"/>
+        <w:rPr>
+          <w:rFonts w:ascii="Times New Roman" w:hAnsi="Times New Roman" w:cs="Times New Roman"/>
+          <w:sz w:val="20"/>
+          <w:szCs w:val="20"/>
+        </w:rPr>
+      </w:pPr>
+    </w:p>
+    <w:p>
+      <w:pPr>
+        <w:spacing w:line="240" w:lineRule="auto"/>
+        <w:jc w:val="both"/>
+        <w:rPr>
+          <w:rFonts w:ascii="Times New Roman" w:hAnsi="Times New Roman" w:cs="Times New Roman"/>
+          <w:sz w:val="20"/>
+          <w:szCs w:val="20"/>
+        </w:rPr>
+      </w:pPr>
+      <w:r>
+        <w:rPr>
+          <w:rFonts w:ascii="Times New Roman" w:hAnsi="Times New Roman" w:cs="Times New Roman"/>
+          <w:sz w:val="20"/>
+          <w:szCs w:val="20"/>
+        </w:rPr>
+        <w:t>is possible to obtain a browser add-on for Google Chrome which simulates ICV for the current web page</w:t>
+      </w:r>
+      <w:r>
+        <w:rPr>
+          <w:rStyle w:val="FootnoteReference"/>
+          <w:rFonts w:ascii="Times New Roman" w:hAnsi="Times New Roman" w:cs="Times New Roman"/>
+          <w:sz w:val="20"/>
+          <w:szCs w:val="20"/>
+        </w:rPr>
+        <w:footnoteReference w:id="2"/>
+      </w:r>
+      <w:r>
+        <w:rPr>
+          <w:rFonts w:ascii="Times New Roman" w:hAnsi="Times New Roman" w:cs="Times New Roman"/>
+          <w:sz w:val="20"/>
+          <w:szCs w:val="20"/>
+        </w:rPr>
+        <w:t>. One flaw most software applications present when simulating ICV is the exclusion of environmental factors such as room brightness.</w:t>
+      </w:r>
+    </w:p>
+    <w:p>
+      <w:pPr>
+        <w:spacing w:line="240" w:lineRule="auto"/>
+        <w:jc w:val="both"/>
+        <w:rPr>
+          <w:rFonts w:ascii="Times New Roman" w:hAnsi="Times New Roman" w:cs="Times New Roman"/>
+          <w:sz w:val="20"/>
+          <w:szCs w:val="20"/>
+        </w:rPr>
+      </w:pPr>
     </w:p>
     <w:p>
       <w:pPr>
@@ -924,292 +1724,6 @@
         <w:jc w:val="both"/>
         <w:rPr>
           <w:rFonts w:ascii="Times New Roman" w:hAnsi="Times New Roman" w:cs="Times New Roman"/>
-          <w:sz w:val="20"/>
-          <w:szCs w:val="20"/>
-        </w:rPr>
-      </w:pPr>
-    </w:p>
-    <w:p>
-      <w:pPr>
-        <w:spacing w:line="240" w:lineRule="auto"/>
-        <w:jc w:val="both"/>
-        <w:rPr>
-          <w:rFonts w:ascii="Times New Roman" w:hAnsi="Times New Roman" w:cs="Times New Roman"/>
-          <w:sz w:val="20"/>
-          <w:szCs w:val="20"/>
-        </w:rPr>
-      </w:pPr>
-    </w:p>
-    <w:p>
-      <w:pPr>
-        <w:spacing w:line="240" w:lineRule="auto"/>
-        <w:jc w:val="both"/>
-        <w:rPr>
-          <w:rFonts w:ascii="Times New Roman" w:hAnsi="Times New Roman" w:cs="Times New Roman"/>
-          <w:sz w:val="20"/>
-          <w:szCs w:val="20"/>
-        </w:rPr>
-      </w:pPr>
-    </w:p>
-    <w:p>
-      <w:pPr>
-        <w:spacing w:line="240" w:lineRule="auto"/>
-        <w:jc w:val="both"/>
-        <w:rPr>
-          <w:rFonts w:ascii="Times New Roman" w:hAnsi="Times New Roman" w:cs="Times New Roman"/>
-          <w:sz w:val="20"/>
-          <w:szCs w:val="20"/>
-        </w:rPr>
-      </w:pPr>
-    </w:p>
-    <w:p>
-      <w:pPr>
-        <w:spacing w:line="240" w:lineRule="auto"/>
-        <w:jc w:val="both"/>
-        <w:rPr>
-          <w:rFonts w:ascii="Times New Roman" w:hAnsi="Times New Roman" w:cs="Times New Roman"/>
-          <w:sz w:val="20"/>
-          <w:szCs w:val="20"/>
-        </w:rPr>
-      </w:pPr>
-    </w:p>
-    <w:p>
-      <w:pPr>
-        <w:spacing w:line="240" w:lineRule="auto"/>
-        <w:jc w:val="both"/>
-        <w:rPr>
-          <w:rFonts w:ascii="Times New Roman" w:hAnsi="Times New Roman" w:cs="Times New Roman"/>
-          <w:sz w:val="20"/>
-          <w:szCs w:val="20"/>
-        </w:rPr>
-      </w:pPr>
-    </w:p>
-    <w:p>
-      <w:pPr>
-        <w:spacing w:line="240" w:lineRule="auto"/>
-        <w:jc w:val="both"/>
-        <w:rPr>
-          <w:rFonts w:ascii="Times New Roman" w:hAnsi="Times New Roman" w:cs="Times New Roman"/>
-          <w:sz w:val="20"/>
-          <w:szCs w:val="20"/>
-        </w:rPr>
-      </w:pPr>
-    </w:p>
-    <w:p>
-      <w:pPr>
-        <w:spacing w:line="240" w:lineRule="auto"/>
-        <w:jc w:val="both"/>
-        <w:rPr>
-          <w:rFonts w:ascii="Times New Roman" w:hAnsi="Times New Roman" w:cs="Times New Roman"/>
-          <w:sz w:val="20"/>
-          <w:szCs w:val="20"/>
-        </w:rPr>
-      </w:pPr>
-    </w:p>
-    <w:p>
-      <w:pPr>
-        <w:spacing w:line="240" w:lineRule="auto"/>
-        <w:jc w:val="both"/>
-        <w:rPr>
-          <w:rFonts w:ascii="Times New Roman" w:hAnsi="Times New Roman" w:cs="Times New Roman"/>
-          <w:sz w:val="20"/>
-          <w:szCs w:val="20"/>
-        </w:rPr>
-      </w:pPr>
-    </w:p>
-    <w:p>
-      <w:pPr>
-        <w:spacing w:line="240" w:lineRule="auto"/>
-        <w:jc w:val="both"/>
-        <w:rPr>
-          <w:rFonts w:ascii="Times New Roman" w:hAnsi="Times New Roman" w:cs="Times New Roman"/>
-          <w:sz w:val="20"/>
-          <w:szCs w:val="20"/>
-        </w:rPr>
-      </w:pPr>
-    </w:p>
-    <w:p>
-      <w:pPr>
-        <w:spacing w:line="240" w:lineRule="auto"/>
-        <w:jc w:val="both"/>
-        <w:rPr>
-          <w:rFonts w:ascii="Times New Roman" w:hAnsi="Times New Roman" w:cs="Times New Roman"/>
-          <w:sz w:val="20"/>
-          <w:szCs w:val="20"/>
-        </w:rPr>
-      </w:pPr>
-    </w:p>
-    <w:p>
-      <w:pPr>
-        <w:spacing w:line="240" w:lineRule="auto"/>
-        <w:jc w:val="both"/>
-        <w:rPr>
-          <w:rFonts w:ascii="Times New Roman" w:hAnsi="Times New Roman" w:cs="Times New Roman"/>
-          <w:sz w:val="20"/>
-          <w:szCs w:val="20"/>
-        </w:rPr>
-      </w:pPr>
-    </w:p>
-    <w:p>
-      <w:pPr>
-        <w:spacing w:line="240" w:lineRule="auto"/>
-        <w:jc w:val="both"/>
-        <w:rPr>
-          <w:rFonts w:ascii="Times New Roman" w:hAnsi="Times New Roman" w:cs="Times New Roman"/>
-          <w:sz w:val="20"/>
-          <w:szCs w:val="20"/>
-        </w:rPr>
-      </w:pPr>
-    </w:p>
-    <w:p>
-      <w:pPr>
-        <w:spacing w:line="240" w:lineRule="auto"/>
-        <w:jc w:val="both"/>
-        <w:rPr>
-          <w:rFonts w:ascii="Times New Roman" w:hAnsi="Times New Roman" w:cs="Times New Roman"/>
-          <w:sz w:val="20"/>
-          <w:szCs w:val="20"/>
-        </w:rPr>
-      </w:pPr>
-    </w:p>
-    <w:p>
-      <w:pPr>
-        <w:spacing w:line="240" w:lineRule="auto"/>
-        <w:jc w:val="both"/>
-        <w:rPr>
-          <w:rFonts w:ascii="Times New Roman" w:hAnsi="Times New Roman" w:cs="Times New Roman"/>
-          <w:sz w:val="20"/>
-          <w:szCs w:val="20"/>
-        </w:rPr>
-      </w:pPr>
-    </w:p>
-    <w:p>
-      <w:pPr>
-        <w:spacing w:line="240" w:lineRule="auto"/>
-        <w:jc w:val="both"/>
-        <w:rPr>
-          <w:rFonts w:ascii="Times New Roman" w:hAnsi="Times New Roman" w:cs="Times New Roman"/>
-          <w:sz w:val="20"/>
-          <w:szCs w:val="20"/>
-        </w:rPr>
-      </w:pPr>
-    </w:p>
-    <w:p>
-      <w:pPr>
-        <w:spacing w:line="240" w:lineRule="auto"/>
-        <w:jc w:val="both"/>
-        <w:rPr>
-          <w:rFonts w:ascii="Times New Roman" w:hAnsi="Times New Roman" w:cs="Times New Roman"/>
-          <w:sz w:val="20"/>
-          <w:szCs w:val="20"/>
-        </w:rPr>
-      </w:pPr>
-    </w:p>
-    <w:p>
-      <w:pPr>
-        <w:spacing w:line="240" w:lineRule="auto"/>
-        <w:jc w:val="both"/>
-        <w:rPr>
-          <w:rFonts w:ascii="Times New Roman" w:hAnsi="Times New Roman" w:cs="Times New Roman"/>
-          <w:sz w:val="20"/>
-          <w:szCs w:val="20"/>
-        </w:rPr>
-      </w:pPr>
-    </w:p>
-    <w:p>
-      <w:pPr>
-        <w:spacing w:line="240" w:lineRule="auto"/>
-        <w:jc w:val="both"/>
-        <w:rPr>
-          <w:rFonts w:ascii="Times New Roman" w:hAnsi="Times New Roman" w:cs="Times New Roman"/>
-          <w:sz w:val="20"/>
-          <w:szCs w:val="20"/>
-        </w:rPr>
-      </w:pPr>
-    </w:p>
-    <w:p>
-      <w:pPr>
-        <w:spacing w:line="240" w:lineRule="auto"/>
-        <w:jc w:val="both"/>
-        <w:rPr>
-          <w:rFonts w:ascii="Times New Roman" w:hAnsi="Times New Roman" w:cs="Times New Roman"/>
-          <w:sz w:val="20"/>
-          <w:szCs w:val="20"/>
-        </w:rPr>
-      </w:pPr>
-    </w:p>
-    <w:p>
-      <w:pPr>
-        <w:spacing w:line="240" w:lineRule="auto"/>
-        <w:jc w:val="both"/>
-        <w:rPr>
-          <w:rFonts w:ascii="Times New Roman" w:hAnsi="Times New Roman" w:cs="Times New Roman"/>
-          <w:sz w:val="20"/>
-          <w:szCs w:val="20"/>
-        </w:rPr>
-      </w:pPr>
-    </w:p>
-    <w:p>
-      <w:pPr>
-        <w:spacing w:line="240" w:lineRule="auto"/>
-        <w:jc w:val="both"/>
-        <w:rPr>
-          <w:rFonts w:ascii="Times New Roman" w:hAnsi="Times New Roman" w:cs="Times New Roman"/>
-          <w:sz w:val="20"/>
-          <w:szCs w:val="20"/>
-        </w:rPr>
-      </w:pPr>
-    </w:p>
-    <w:p>
-      <w:pPr>
-        <w:spacing w:line="240" w:lineRule="auto"/>
-        <w:jc w:val="both"/>
-        <w:rPr>
-          <w:rFonts w:ascii="Times New Roman" w:hAnsi="Times New Roman" w:cs="Times New Roman"/>
-          <w:sz w:val="20"/>
-          <w:szCs w:val="20"/>
-        </w:rPr>
-      </w:pPr>
-    </w:p>
-    <w:p>
-      <w:pPr>
-        <w:spacing w:line="240" w:lineRule="auto"/>
-        <w:jc w:val="both"/>
-        <w:rPr>
-          <w:rFonts w:ascii="Times New Roman" w:hAnsi="Times New Roman" w:cs="Times New Roman"/>
-          <w:sz w:val="20"/>
-          <w:szCs w:val="20"/>
-        </w:rPr>
-      </w:pPr>
-    </w:p>
-    <w:p>
-      <w:pPr>
-        <w:spacing w:line="240" w:lineRule="auto"/>
-        <w:jc w:val="both"/>
-        <w:rPr>
-          <w:rFonts w:ascii="Times New Roman" w:hAnsi="Times New Roman" w:cs="Times New Roman"/>
-          <w:sz w:val="20"/>
-          <w:szCs w:val="20"/>
-        </w:rPr>
-      </w:pPr>
-    </w:p>
-    <w:p>
-      <w:pPr>
-        <w:spacing w:line="240" w:lineRule="auto"/>
-        <w:jc w:val="both"/>
-        <w:rPr>
-          <w:rFonts w:ascii="Times New Roman" w:hAnsi="Times New Roman" w:cs="Times New Roman"/>
-          <w:sz w:val="20"/>
-          <w:szCs w:val="20"/>
-        </w:rPr>
-      </w:pPr>
-    </w:p>
-    <w:p>
-      <w:pPr>
-        <w:spacing w:line="240" w:lineRule="auto"/>
-        <w:jc w:val="both"/>
-        <w:rPr>
-          <w:rFonts w:ascii="Times New Roman" w:hAnsi="Times New Roman" w:cs="Times New Roman"/>
           <w:b/>
           <w:sz w:val="20"/>
           <w:szCs w:val="20"/>
@@ -1324,6 +1838,34 @@
           <w:sz w:val="20"/>
           <w:szCs w:val="20"/>
         </w:rPr>
+        <w:lastRenderedPageBreak/>
+        <w:t>-</w:t>
+      </w:r>
+      <w:r>
+        <w:rPr>
+          <w:rFonts w:ascii="Times New Roman" w:hAnsi="Times New Roman" w:cs="Times New Roman"/>
+          <w:sz w:val="20"/>
+          <w:szCs w:val="20"/>
+        </w:rPr>
+        <w:t>Software and hardware used</w:t>
+      </w:r>
+    </w:p>
+    <w:p>
+      <w:pPr>
+        <w:spacing w:line="240" w:lineRule="auto"/>
+        <w:jc w:val="both"/>
+        <w:rPr>
+          <w:rFonts w:ascii="Times New Roman" w:hAnsi="Times New Roman" w:cs="Times New Roman"/>
+          <w:sz w:val="20"/>
+          <w:szCs w:val="20"/>
+        </w:rPr>
+      </w:pPr>
+      <w:r>
+        <w:rPr>
+          <w:rFonts w:ascii="Times New Roman" w:hAnsi="Times New Roman" w:cs="Times New Roman"/>
+          <w:sz w:val="20"/>
+          <w:szCs w:val="20"/>
+        </w:rPr>
         <w:t>-Design process</w:t>
       </w:r>
     </w:p>
@@ -1746,7 +2288,6 @@
           <w:sz w:val="20"/>
           <w:szCs w:val="20"/>
         </w:rPr>
-        <w:lastRenderedPageBreak/>
         <w:t>Discussion:</w:t>
       </w:r>
       <w:r>
@@ -2002,6 +2543,7 @@
           <w:sz w:val="20"/>
           <w:szCs w:val="20"/>
         </w:rPr>
+        <w:lastRenderedPageBreak/>
         <w:t>Qualitative evaluation, qualitative (IF DONE) evaluation, personal feelings on project and how it went</w:t>
       </w:r>
     </w:p>
@@ -2140,6 +2682,148 @@
     </w:sectPr>
   </w:body>
 </w:document>
+</file>
+
+<file path=word/endnotes.xml><?xml version="1.0" encoding="utf-8"?>
+<w:endnotes xmlns:ve="http://schemas.openxmlformats.org/markup-compatibility/2006" xmlns:o="urn:schemas-microsoft-com:office:office" xmlns:r="http://schemas.openxmlformats.org/officeDocument/2006/relationships" xmlns:m="http://schemas.openxmlformats.org/officeDocument/2006/math" xmlns:v="urn:schemas-microsoft-com:vml" xmlns:wp="http://schemas.openxmlformats.org/drawingml/2006/wordprocessingDrawing" xmlns:w10="urn:schemas-microsoft-com:office:word" xmlns:w="http://schemas.openxmlformats.org/wordprocessingml/2006/main" xmlns:wne="http://schemas.microsoft.com/office/word/2006/wordml">
+  <w:endnote w:type="separator" w:id="-1">
+    <w:p>
+      <w:pPr>
+        <w:spacing w:line="240" w:lineRule="auto"/>
+      </w:pPr>
+      <w:r>
+        <w:separator/>
+      </w:r>
+    </w:p>
+  </w:endnote>
+  <w:endnote w:type="continuationSeparator" w:id="0">
+    <w:p>
+      <w:pPr>
+        <w:spacing w:line="240" w:lineRule="auto"/>
+      </w:pPr>
+      <w:r>
+        <w:continuationSeparator/>
+      </w:r>
+    </w:p>
+  </w:endnote>
+</w:endnotes>
+</file>
+
+<file path=word/footnotes.xml><?xml version="1.0" encoding="utf-8"?>
+<w:footnotes xmlns:ve="http://schemas.openxmlformats.org/markup-compatibility/2006" xmlns:o="urn:schemas-microsoft-com:office:office" xmlns:r="http://schemas.openxmlformats.org/officeDocument/2006/relationships" xmlns:m="http://schemas.openxmlformats.org/officeDocument/2006/math" xmlns:v="urn:schemas-microsoft-com:vml" xmlns:wp="http://schemas.openxmlformats.org/drawingml/2006/wordprocessingDrawing" xmlns:w10="urn:schemas-microsoft-com:office:word" xmlns:w="http://schemas.openxmlformats.org/wordprocessingml/2006/main" xmlns:wne="http://schemas.microsoft.com/office/word/2006/wordml">
+  <w:footnote w:type="separator" w:id="-1">
+    <w:p>
+      <w:pPr>
+        <w:spacing w:line="240" w:lineRule="auto"/>
+      </w:pPr>
+      <w:r>
+        <w:separator/>
+      </w:r>
+    </w:p>
+  </w:footnote>
+  <w:footnote w:type="continuationSeparator" w:id="0">
+    <w:p>
+      <w:pPr>
+        <w:spacing w:line="240" w:lineRule="auto"/>
+      </w:pPr>
+      <w:r>
+        <w:continuationSeparator/>
+      </w:r>
+    </w:p>
+  </w:footnote>
+  <w:footnote w:id="1">
+    <w:p>
+      <w:pPr>
+        <w:pStyle w:val="FootnoteText"/>
+        <w:rPr>
+          <w:rFonts w:ascii="Times New Roman" w:hAnsi="Times New Roman" w:cs="Times New Roman"/>
+        </w:rPr>
+      </w:pPr>
+      <w:r>
+        <w:rPr>
+          <w:rStyle w:val="FootnoteReference"/>
+        </w:rPr>
+        <w:footnoteRef/>
+      </w:r>
+      <w:r>
+        <w:t xml:space="preserve"> </w:t>
+      </w:r>
+      <w:proofErr w:type="spellStart"/>
+      <w:r>
+        <w:rPr>
+          <w:rFonts w:ascii="Times New Roman" w:hAnsi="Times New Roman" w:cs="Times New Roman"/>
+        </w:rPr>
+        <w:t>P.Gouras</w:t>
+      </w:r>
+      <w:proofErr w:type="spellEnd"/>
+      <w:r>
+        <w:rPr>
+          <w:rFonts w:ascii="Times New Roman" w:hAnsi="Times New Roman" w:cs="Times New Roman"/>
+        </w:rPr>
+        <w:t xml:space="preserve">, </w:t>
+      </w:r>
+      <w:r>
+        <w:rPr>
+          <w:rFonts w:ascii="Times New Roman" w:hAnsi="Times New Roman" w:cs="Times New Roman"/>
+        </w:rPr>
+        <w:t>'Colour Vision', in webvision.med.utah.edu, last update 1 July, 2009</w:t>
+      </w:r>
+    </w:p>
+  </w:footnote>
+  <w:footnote w:id="2">
+    <w:p>
+      <w:pPr>
+        <w:pStyle w:val="FootnoteText"/>
+        <w:rPr>
+          <w:rFonts w:ascii="Times New Roman" w:hAnsi="Times New Roman" w:cs="Times New Roman"/>
+        </w:rPr>
+      </w:pPr>
+      <w:r>
+        <w:rPr>
+          <w:rStyle w:val="FootnoteReference"/>
+        </w:rPr>
+        <w:footnoteRef/>
+      </w:r>
+      <w:r>
+        <w:t xml:space="preserve"> </w:t>
+      </w:r>
+      <w:r>
+        <w:rPr>
+          <w:rFonts w:ascii="Times New Roman" w:hAnsi="Times New Roman" w:cs="Times New Roman"/>
+        </w:rPr>
+        <w:t xml:space="preserve">Spectrum, offered by </w:t>
+      </w:r>
+      <w:proofErr w:type="spellStart"/>
+      <w:r>
+        <w:rPr>
+          <w:rFonts w:ascii="Times New Roman" w:hAnsi="Times New Roman" w:cs="Times New Roman"/>
+        </w:rPr>
+        <w:t>Yehor</w:t>
+      </w:r>
+      <w:proofErr w:type="spellEnd"/>
+      <w:r>
+        <w:rPr>
+          <w:rFonts w:ascii="Times New Roman" w:hAnsi="Times New Roman" w:cs="Times New Roman"/>
+        </w:rPr>
+        <w:t xml:space="preserve"> </w:t>
+      </w:r>
+      <w:proofErr w:type="spellStart"/>
+      <w:r>
+        <w:rPr>
+          <w:rFonts w:ascii="Times New Roman" w:hAnsi="Times New Roman" w:cs="Times New Roman"/>
+        </w:rPr>
+        <w:t>Lvivski</w:t>
+      </w:r>
+      <w:proofErr w:type="spellEnd"/>
+      <w:r>
+        <w:rPr>
+          <w:rFonts w:ascii="Times New Roman" w:hAnsi="Times New Roman" w:cs="Times New Roman"/>
+        </w:rPr>
+        <w:t xml:space="preserve"> for Google Chrome</w:t>
+      </w:r>
+    </w:p>
+  </w:footnote>
+</w:footnotes>
 </file>
 
 <file path=word/styles.xml><?xml version="1.0" encoding="utf-8"?>
@@ -2497,6 +3181,45 @@
       <w:szCs w:val="16"/>
     </w:rPr>
   </w:style>
+  <w:style w:type="paragraph" w:styleId="FootnoteText">
+    <w:name w:val="footnote text"/>
+    <w:basedOn w:val="Normal"/>
+    <w:link w:val="FootnoteTextChar"/>
+    <w:uiPriority w:val="99"/>
+    <w:semiHidden/>
+    <w:unhideWhenUsed/>
+    <w:rsid w:val="004E3CB7"/>
+    <w:pPr>
+      <w:spacing w:line="240" w:lineRule="auto"/>
+    </w:pPr>
+    <w:rPr>
+      <w:sz w:val="20"/>
+      <w:szCs w:val="20"/>
+    </w:rPr>
+  </w:style>
+  <w:style w:type="character" w:customStyle="1" w:styleId="FootnoteTextChar">
+    <w:name w:val="Footnote Text Char"/>
+    <w:basedOn w:val="DefaultParagraphFont"/>
+    <w:link w:val="FootnoteText"/>
+    <w:uiPriority w:val="99"/>
+    <w:semiHidden/>
+    <w:rsid w:val="004E3CB7"/>
+    <w:rPr>
+      <w:sz w:val="20"/>
+      <w:szCs w:val="20"/>
+    </w:rPr>
+  </w:style>
+  <w:style w:type="character" w:styleId="FootnoteReference">
+    <w:name w:val="footnote reference"/>
+    <w:basedOn w:val="DefaultParagraphFont"/>
+    <w:uiPriority w:val="99"/>
+    <w:semiHidden/>
+    <w:unhideWhenUsed/>
+    <w:rsid w:val="004E3CB7"/>
+    <w:rPr>
+      <w:vertAlign w:val="superscript"/>
+    </w:rPr>
+  </w:style>
 </w:styles>
 </file>
 
@@ -2759,4 +3482,16 @@
     </a:ext>
   </a:extLst>
 </a:theme>
+</file>
+
+<file path=customXml/item1.xml><?xml version="1.0" encoding="utf-8"?>
+<b:Sources xmlns:b="http://schemas.openxmlformats.org/officeDocument/2006/bibliography" xmlns="http://schemas.openxmlformats.org/officeDocument/2006/bibliography" SelectedStyle="\APA.XSL" StyleName="APA Fifth Edition"/>
+</file>
+
+<file path=customXml/itemProps1.xml><?xml version="1.0" encoding="utf-8"?>
+<ds:datastoreItem xmlns:ds="http://schemas.openxmlformats.org/officeDocument/2006/customXml" ds:itemID="{F93042E2-75F4-4EB9-9D8C-1AD498B87D90}">
+  <ds:schemaRefs>
+    <ds:schemaRef ds:uri="http://schemas.openxmlformats.org/officeDocument/2006/bibliography"/>
+  </ds:schemaRefs>
+</ds:datastoreItem>
 </file>
</xml_diff>

<commit_message>
9000 Words + Evaluation almost complete
</commit_message>
<xml_diff>
--- a/Documentation/FinalReport-HonoursProject.docx
+++ b/Documentation/FinalReport-HonoursProject.docx
@@ -446,7 +446,7 @@
                     <a:blip r:embed="rId9" cstate="print">
                       <a:extLst>
                         <a:ext uri="{28A0092B-C50C-407E-A947-70E740481C1C}">
-                          <a14:useLocalDpi xmlns:a14="http://schemas.microsoft.com/office/drawing/2010/main" xmlns:wps="http://schemas.microsoft.com/office/word/2010/wordprocessingShape" xmlns:wpi="http://schemas.microsoft.com/office/word/2010/wordprocessingInk" xmlns:wpg="http://schemas.microsoft.com/office/word/2010/wordprocessingGroup" xmlns:w15="http://schemas.microsoft.com/office/word/2012/wordml" xmlns:w14="http://schemas.microsoft.com/office/word/2010/wordml" xmlns:w="http://schemas.openxmlformats.org/wordprocessingml/2006/main" xmlns:w10="urn:schemas-microsoft-com:office:word" xmlns:wp14="http://schemas.microsoft.com/office/word/2010/wordprocessingDrawing" xmlns:v="urn:schemas-microsoft-com:vml" xmlns:o="urn:schemas-microsoft-com:office:office" xmlns:mc="http://schemas.openxmlformats.org/markup-compatibility/2006" xmlns:wpc="http://schemas.microsoft.com/office/word/2010/wordprocessingCanvas" xmlns="" val="0"/>
+                          <a14:useLocalDpi xmlns="" xmlns:wpc="http://schemas.microsoft.com/office/word/2010/wordprocessingCanvas" xmlns:mc="http://schemas.openxmlformats.org/markup-compatibility/2006" xmlns:o="urn:schemas-microsoft-com:office:office" xmlns:v="urn:schemas-microsoft-com:vml" xmlns:wp14="http://schemas.microsoft.com/office/word/2010/wordprocessingDrawing" xmlns:w10="urn:schemas-microsoft-com:office:word" xmlns:w="http://schemas.openxmlformats.org/wordprocessingml/2006/main" xmlns:w14="http://schemas.microsoft.com/office/word/2010/wordml" xmlns:w15="http://schemas.microsoft.com/office/word/2012/wordml" xmlns:wpg="http://schemas.microsoft.com/office/word/2010/wordprocessingGroup" xmlns:wpi="http://schemas.microsoft.com/office/word/2010/wordprocessingInk" xmlns:wps="http://schemas.microsoft.com/office/word/2010/wordprocessingShape" xmlns:a14="http://schemas.microsoft.com/office/drawing/2010/main" val="0"/>
                         </a:ext>
                       </a:extLst>
                     </a:blip>
@@ -2753,7 +2753,7 @@
                     <a:blip r:embed="rId12" cstate="print">
                       <a:extLst>
                         <a:ext uri="{28A0092B-C50C-407E-A947-70E740481C1C}">
-                          <a14:useLocalDpi xmlns:a14="http://schemas.microsoft.com/office/drawing/2010/main" xmlns:wps="http://schemas.microsoft.com/office/word/2010/wordprocessingShape" xmlns:wpi="http://schemas.microsoft.com/office/word/2010/wordprocessingInk" xmlns:wpg="http://schemas.microsoft.com/office/word/2010/wordprocessingGroup" xmlns:w15="http://schemas.microsoft.com/office/word/2012/wordml" xmlns:w14="http://schemas.microsoft.com/office/word/2010/wordml" xmlns:w="http://schemas.openxmlformats.org/wordprocessingml/2006/main" xmlns:w10="urn:schemas-microsoft-com:office:word" xmlns:wp14="http://schemas.microsoft.com/office/word/2010/wordprocessingDrawing" xmlns:v="urn:schemas-microsoft-com:vml" xmlns:o="urn:schemas-microsoft-com:office:office" xmlns:mc="http://schemas.openxmlformats.org/markup-compatibility/2006" xmlns:wpc="http://schemas.microsoft.com/office/word/2010/wordprocessingCanvas" xmlns="" val="0"/>
+                          <a14:useLocalDpi xmlns="" xmlns:wpc="http://schemas.microsoft.com/office/word/2010/wordprocessingCanvas" xmlns:mc="http://schemas.openxmlformats.org/markup-compatibility/2006" xmlns:o="urn:schemas-microsoft-com:office:office" xmlns:v="urn:schemas-microsoft-com:vml" xmlns:wp14="http://schemas.microsoft.com/office/word/2010/wordprocessingDrawing" xmlns:w10="urn:schemas-microsoft-com:office:word" xmlns:w="http://schemas.openxmlformats.org/wordprocessingml/2006/main" xmlns:w14="http://schemas.microsoft.com/office/word/2010/wordml" xmlns:w15="http://schemas.microsoft.com/office/word/2012/wordml" xmlns:wpg="http://schemas.microsoft.com/office/word/2010/wordprocessingGroup" xmlns:wpi="http://schemas.microsoft.com/office/word/2010/wordprocessingInk" xmlns:wps="http://schemas.microsoft.com/office/word/2010/wordprocessingShape" xmlns:a14="http://schemas.microsoft.com/office/drawing/2010/main" val="0"/>
                         </a:ext>
                       </a:extLst>
                     </a:blip>
@@ -2875,7 +2875,7 @@
         <w:pStyle w:val="Heading3"/>
       </w:pPr>
       <w:r>
-        <w:t>C++ Setup, Update &amp; Draw</w:t>
+        <w:t>OpenFrameworks Application Template</w:t>
       </w:r>
     </w:p>
     <w:p/>
@@ -7434,19 +7434,394 @@
         <w:rPr>
           <w:sz w:val="20"/>
         </w:rPr>
-        <w:t xml:space="preserve">Eight out of ten participants had completed the prestudy interview with </w:t>
-      </w:r>
-      <w:r>
-        <w:rPr>
-          <w:sz w:val="20"/>
-        </w:rPr>
-        <w:t>four</w:t>
-      </w:r>
-      <w:r>
-        <w:rPr>
-          <w:sz w:val="20"/>
-        </w:rPr>
-        <w:t xml:space="preserve"> of them bringing in their own work to view with ICV simulations.</w:t>
+        <w:t>When asked to organise the coloured yarn balls, the participants had varying speeds of completion. Six completed the task quickly with not much hesitation while two worked in silence, concentrating on their colour ordering.</w:t>
+      </w:r>
+    </w:p>
+    <w:p>
+      <w:pPr>
+        <w:rPr>
+          <w:sz w:val="20"/>
+        </w:rPr>
+      </w:pPr>
+      <w:r>
+        <w:rPr>
+          <w:sz w:val="20"/>
+        </w:rPr>
+        <w:lastRenderedPageBreak/>
+        <w:t>The participants then put on the headset while the student shuffled the yarn balls.</w:t>
+      </w:r>
+      <w:r>
+        <w:rPr>
+          <w:sz w:val="20"/>
+        </w:rPr>
+        <w:t xml:space="preserve"> Figure 13 shows a participant doing the yarn ball organising task.</w:t>
+      </w:r>
+      <w:r>
+        <w:rPr>
+          <w:sz w:val="20"/>
+        </w:rPr>
+        <w:t xml:space="preserve"> Three participants expressed shock when first looking at Protanopia on severity 10 and this time only two completed the task quickly. The other eight participants spent more time o</w:t>
+      </w:r>
+      <w:r>
+        <w:rPr>
+          <w:sz w:val="20"/>
+        </w:rPr>
+        <w:t>n this task than the previous. Four participants expressed hesitation when selecting and ordering the yarn balls.</w:t>
+      </w:r>
+      <w:r>
+        <w:rPr>
+          <w:sz w:val="20"/>
+        </w:rPr>
+        <w:t xml:space="preserve"> Two participants were very surprised at the ordering they did with the headset on, Participant 1 said "It immediately made me feel very disabled, I was missing a lot!". </w:t>
+      </w:r>
+    </w:p>
+    <w:p>
+      <w:pPr>
+        <w:keepNext/>
+        <w:jc w:val="center"/>
+      </w:pPr>
+      <w:r>
+        <w:rPr>
+          <w:noProof/>
+          <w:sz w:val="20"/>
+          <w:lang w:eastAsia="en-GB"/>
+        </w:rPr>
+        <w:drawing>
+          <wp:inline distT="0" distB="0" distL="0" distR="0">
+            <wp:extent cx="2900797" cy="2078835"/>
+            <wp:effectExtent l="19050" t="0" r="0" b="0"/>
+            <wp:docPr id="11" name="Picture 1"/>
+            <wp:cNvGraphicFramePr>
+              <a:graphicFrameLocks xmlns:a="http://schemas.openxmlformats.org/drawingml/2006/main" noChangeAspect="1"/>
+            </wp:cNvGraphicFramePr>
+            <a:graphic xmlns:a="http://schemas.openxmlformats.org/drawingml/2006/main">
+              <a:graphicData uri="http://schemas.openxmlformats.org/drawingml/2006/picture">
+                <pic:pic xmlns:pic="http://schemas.openxmlformats.org/drawingml/2006/picture">
+                  <pic:nvPicPr>
+                    <pic:cNvPr id="0" name="Picture 1"/>
+                    <pic:cNvPicPr>
+                      <a:picLocks noChangeAspect="1" noChangeArrowheads="1"/>
+                    </pic:cNvPicPr>
+                  </pic:nvPicPr>
+                  <pic:blipFill>
+                    <a:blip r:embed="rId21" cstate="print"/>
+                    <a:srcRect/>
+                    <a:stretch>
+                      <a:fillRect/>
+                    </a:stretch>
+                  </pic:blipFill>
+                  <pic:spPr bwMode="auto">
+                    <a:xfrm>
+                      <a:off x="0" y="0"/>
+                      <a:ext cx="2906133" cy="2082659"/>
+                    </a:xfrm>
+                    <a:prstGeom prst="rect">
+                      <a:avLst/>
+                    </a:prstGeom>
+                    <a:noFill/>
+                    <a:ln w="9525">
+                      <a:noFill/>
+                      <a:miter lim="800000"/>
+                      <a:headEnd/>
+                      <a:tailEnd/>
+                    </a:ln>
+                  </pic:spPr>
+                </pic:pic>
+              </a:graphicData>
+            </a:graphic>
+          </wp:inline>
+        </w:drawing>
+      </w:r>
+    </w:p>
+    <w:p>
+      <w:pPr>
+        <w:pStyle w:val="Caption"/>
+        <w:rPr>
+          <w:sz w:val="20"/>
+        </w:rPr>
+      </w:pPr>
+      <w:r>
+        <w:t xml:space="preserve">Figure </w:t>
+      </w:r>
+      <w:fldSimple w:instr=" SEQ Figure \* ARABIC ">
+        <w:r>
+          <w:rPr>
+            <w:noProof/>
+          </w:rPr>
+          <w:t>13</w:t>
+        </w:r>
+      </w:fldSimple>
+      <w:r>
+        <w:t xml:space="preserve"> - Participant organising yarn balls with ICVGoggles on.</w:t>
+      </w:r>
+    </w:p>
+    <w:p>
+      <w:pPr>
+        <w:rPr>
+          <w:sz w:val="20"/>
+        </w:rPr>
+      </w:pPr>
+      <w:r>
+        <w:rPr>
+          <w:sz w:val="20"/>
+        </w:rPr>
+        <w:t>Eight participants picked up the controls quickly, with six commenting how they liked them. Two participants said the sticky tack helped them identify which keys to press with the headset on. Participants 6 and 9 had suggestions to improve the control scheme and these were taken into consideration before the final submission. Participants 7 and 8 mentioned how they liked the menu and how they found it helpful.</w:t>
+      </w:r>
+    </w:p>
+    <w:p>
+      <w:pPr>
+        <w:rPr>
+          <w:sz w:val="20"/>
+        </w:rPr>
+      </w:pPr>
+      <w:r>
+        <w:rPr>
+          <w:sz w:val="20"/>
+        </w:rPr>
+        <w:t xml:space="preserve">Once the participants had </w:t>
+      </w:r>
+      <w:r>
+        <w:rPr>
+          <w:sz w:val="20"/>
+        </w:rPr>
+        <w:t>spent some time learning the controls, they were then asked to explore their surroundings and adjust the severity and type freely. Seven participants expressed wonder and amazement when playing about with the settings with six specifically mentioning Tritanopia. Participant 7 said "All the colour are incredibly vivid with Tritanopia" and Participant 9 said "Life would be really vibrant if you had Tritanopia severely". Seven participants spent some time examining the images printed out by the student. Out of these seven, four expressed difficulty when viewing the coloured map. Six participants enjoyed adjusting the severity for long periods of time to see how differently ICV can affect people. Three participants did not know there were different severities of ICV.</w:t>
+      </w:r>
+      <w:r>
+        <w:rPr>
+          <w:sz w:val="20"/>
+        </w:rPr>
+        <w:t xml:space="preserve"> </w:t>
+      </w:r>
+      <w:r>
+        <w:rPr>
+          <w:sz w:val="20"/>
+        </w:rPr>
+        <w:t xml:space="preserve"> Participant 5 said "It is weird for me to image the world as being just these colours".</w:t>
+      </w:r>
+    </w:p>
+    <w:p>
+      <w:pPr>
+        <w:rPr>
+          <w:sz w:val="20"/>
+        </w:rPr>
+      </w:pPr>
+      <w:r>
+        <w:rPr>
+          <w:sz w:val="20"/>
+        </w:rPr>
+        <w:t xml:space="preserve">Four of the ten participants brought in their own </w:t>
+      </w:r>
+      <w:r>
+        <w:rPr>
+          <w:sz w:val="20"/>
+        </w:rPr>
+        <w:t>work to view with ICVGoggles on and all of them found the experience to be helpful. Two participants found colours in their work which could not be distinguished, Participant 1 said "My chef app recipes l</w:t>
+      </w:r>
+      <w:r>
+        <w:rPr>
+          <w:sz w:val="20"/>
+        </w:rPr>
+        <w:t>ook a lot less appetising now".</w:t>
+      </w:r>
+    </w:p>
+    <w:p>
+      <w:pPr>
+        <w:rPr>
+          <w:sz w:val="20"/>
+        </w:rPr>
+      </w:pPr>
+      <w:r>
+        <w:rPr>
+          <w:sz w:val="20"/>
+        </w:rPr>
+        <w:lastRenderedPageBreak/>
+        <w:t>The participants were asked some final questions after they had finished explor</w:t>
+      </w:r>
+      <w:r>
+        <w:rPr>
+          <w:sz w:val="20"/>
+        </w:rPr>
+        <w:t xml:space="preserve">ing the room with ICVGoggles on. </w:t>
+      </w:r>
+    </w:p>
+    <w:p>
+      <w:pPr>
+        <w:rPr>
+          <w:sz w:val="20"/>
+        </w:rPr>
+      </w:pPr>
+      <w:r>
+        <w:rPr>
+          <w:b/>
+          <w:sz w:val="20"/>
+        </w:rPr>
+        <w:t xml:space="preserve">Question 1 Responses: </w:t>
+      </w:r>
+      <w:r>
+        <w:rPr>
+          <w:sz w:val="20"/>
+        </w:rPr>
+        <w:t>Nine out of ten participants felt their understanding of ICV had increased through the use of ICVGoggles. Participants 1, 6 and 10 said the tool helped them think how people with ICV may feel. Five participants were shocked and didn't know how badly ICV could affect someone.</w:t>
+      </w:r>
+      <w:r>
+        <w:rPr>
+          <w:sz w:val="20"/>
+        </w:rPr>
+        <w:t xml:space="preserve"> Participant 4 said it was very interesting to see through the eyes as opposed to a screen.</w:t>
+      </w:r>
+    </w:p>
+    <w:p>
+      <w:pPr>
+        <w:rPr>
+          <w:sz w:val="20"/>
+        </w:rPr>
+      </w:pPr>
+      <w:r>
+        <w:rPr>
+          <w:b/>
+          <w:sz w:val="20"/>
+        </w:rPr>
+        <w:t>Question 2 Reponses:</w:t>
+      </w:r>
+      <w:r>
+        <w:rPr>
+          <w:sz w:val="20"/>
+        </w:rPr>
+        <w:t xml:space="preserve"> Three participants found the experience different and interesting. Five participants wear glasses and so it was a strange experience</w:t>
+      </w:r>
+      <w:r>
+        <w:rPr>
+          <w:sz w:val="20"/>
+        </w:rPr>
+        <w:t xml:space="preserve"> having long distance emulated. Three participants said quite a few colours looked the same.</w:t>
+      </w:r>
+    </w:p>
+    <w:p>
+      <w:pPr>
+        <w:rPr>
+          <w:sz w:val="20"/>
+        </w:rPr>
+      </w:pPr>
+      <w:r>
+        <w:rPr>
+          <w:b/>
+          <w:sz w:val="20"/>
+        </w:rPr>
+        <w:t>Question 3 Responses:</w:t>
+      </w:r>
+      <w:r>
+        <w:rPr>
+          <w:sz w:val="20"/>
+        </w:rPr>
+        <w:t xml:space="preserve"> Five participants expressed difficulty in distinguishing colours with the yarn balls after putting the headset.</w:t>
+      </w:r>
+      <w:r>
+        <w:rPr>
+          <w:sz w:val="20"/>
+        </w:rPr>
+        <w:t xml:space="preserve"> Nine out of ten participants found the task more challenging with the headset on.</w:t>
+      </w:r>
+      <w:r>
+        <w:rPr>
+          <w:sz w:val="20"/>
+        </w:rPr>
+        <w:t xml:space="preserve"> Three participants used shades and brightness to order the yarn balls. Participant 8 said they felt frustrated doing the task with the headset on.</w:t>
+      </w:r>
+    </w:p>
+    <w:p>
+      <w:pPr>
+        <w:rPr>
+          <w:sz w:val="20"/>
+        </w:rPr>
+      </w:pPr>
+      <w:r>
+        <w:rPr>
+          <w:b/>
+          <w:sz w:val="20"/>
+        </w:rPr>
+        <w:t>Question 4 Reponses:</w:t>
+      </w:r>
+      <w:r>
+        <w:rPr>
+          <w:sz w:val="20"/>
+        </w:rPr>
+        <w:t xml:space="preserve"> </w:t>
+      </w:r>
+      <w:r>
+        <w:rPr>
+          <w:sz w:val="20"/>
+        </w:rPr>
+        <w:t>Eight participants said they would consider using ICVGoggles in their design practice if they were available. One said they would only consider them if the hardware is not too expensive. Three participants said ICVGoggles is more suitable for designing physical products instead of on screen. This is because screens can be quite hard to focus on with the headset due to the quality of the OVRVision cameras.</w:t>
+      </w:r>
+    </w:p>
+    <w:p>
+      <w:pPr>
+        <w:rPr>
+          <w:sz w:val="20"/>
+        </w:rPr>
+      </w:pPr>
+      <w:r>
+        <w:rPr>
+          <w:b/>
+          <w:sz w:val="20"/>
+        </w:rPr>
+        <w:t>Question 5 Reponses:</w:t>
+      </w:r>
+      <w:r>
+        <w:rPr>
+          <w:sz w:val="20"/>
+        </w:rPr>
+        <w:t xml:space="preserve"> Eight participants said they would recommend ICVGoggles to graphic or web designers. Participant 5 said "There are tools online but they're not the same as this".</w:t>
+      </w:r>
+    </w:p>
+    <w:p>
+      <w:pPr>
+        <w:rPr>
+          <w:sz w:val="20"/>
+        </w:rPr>
+      </w:pPr>
+      <w:r>
+        <w:rPr>
+          <w:b/>
+          <w:sz w:val="20"/>
+        </w:rPr>
+        <w:t xml:space="preserve">Question 6 Reponses: </w:t>
+      </w:r>
+      <w:r>
+        <w:rPr>
+          <w:sz w:val="20"/>
+        </w:rPr>
+        <w:t>For the additional comments, three participants said the camera quality was a bit too low and could be improved upon with better hardware.</w:t>
+      </w:r>
+      <w:r>
+        <w:rPr>
+          <w:sz w:val="20"/>
+        </w:rPr>
+        <w:t xml:space="preserve"> Seven participants really liked the project and felt there were applications in many different areas; Participant </w:t>
+      </w:r>
+      <w:r>
+        <w:rPr>
+          <w:sz w:val="20"/>
+        </w:rPr>
+        <w:t>9</w:t>
+      </w:r>
+      <w:r>
+        <w:rPr>
+          <w:sz w:val="20"/>
+        </w:rPr>
+        <w:t xml:space="preserve"> said "This could have applications in teaching to help teachers understand what some of their pupils could be living with".</w:t>
+      </w:r>
+      <w:r>
+        <w:rPr>
+          <w:sz w:val="20"/>
+        </w:rPr>
+        <w:t xml:space="preserve"> Two participants said they would prefer if they could wear their glasses underneath the headset.</w:t>
+      </w:r>
+      <w:r>
+        <w:rPr>
+          <w:sz w:val="20"/>
+        </w:rPr>
+        <w:t xml:space="preserve"> Participant 1 wished the wires were longer to allow more freedom of movement.</w:t>
       </w:r>
     </w:p>
     <w:p/>
@@ -7455,26 +7830,297 @@
         <w:pStyle w:val="Heading2"/>
       </w:pPr>
       <w:r>
+        <w:t>E</w:t>
+      </w:r>
+      <w:r>
+        <w:t>va</w:t>
+      </w:r>
+      <w:r>
+        <w:t>luation of R</w:t>
+      </w:r>
+      <w:r>
+        <w:t>esults</w:t>
+      </w:r>
+    </w:p>
+    <w:p/>
+    <w:p>
+      <w:pPr>
+        <w:pStyle w:val="Heading3"/>
+      </w:pPr>
+      <w:r>
+        <w:t>Prestudy Evaluation</w:t>
+      </w:r>
+    </w:p>
+    <w:p/>
+    <w:p>
+      <w:pPr>
+        <w:rPr>
+          <w:sz w:val="20"/>
+        </w:rPr>
+      </w:pPr>
+      <w:r>
+        <w:rPr>
+          <w:sz w:val="20"/>
+        </w:rPr>
+        <w:t xml:space="preserve">It took the student around three weeks to complete the Prestudy interviews. ICVGoggles was in development during this period of time and almost complete, meaning participants were able to complete the study sooner. </w:t>
+      </w:r>
+      <w:r>
+        <w:rPr>
+          <w:sz w:val="20"/>
+        </w:rPr>
+        <w:t>All participants said they would use an external tool if they had</w:t>
+      </w:r>
+      <w:r>
+        <w:rPr>
+          <w:sz w:val="20"/>
+        </w:rPr>
+        <w:t xml:space="preserve"> to design for someone with ICV and half of the them </w:t>
+      </w:r>
+      <w:r>
+        <w:rPr>
+          <w:sz w:val="20"/>
+        </w:rPr>
         <w:lastRenderedPageBreak/>
-        <w:t>E</w:t>
-      </w:r>
-      <w:r>
-        <w:t>va</w:t>
-      </w:r>
-      <w:r>
-        <w:t>luation of R</w:t>
-      </w:r>
-      <w:r>
-        <w:t>esults</w:t>
-      </w:r>
+        <w:t>thought a hands-free option would be better than a phone/tablet application.</w:t>
+      </w:r>
+      <w:r>
+        <w:rPr>
+          <w:sz w:val="20"/>
+        </w:rPr>
+        <w:t xml:space="preserve"> This shows there is an interest in the use of simulation tools when designing for users with ICV.</w:t>
+      </w:r>
+    </w:p>
+    <w:p>
+      <w:pPr>
+        <w:rPr>
+          <w:sz w:val="20"/>
+        </w:rPr>
+      </w:pPr>
+      <w:r>
+        <w:rPr>
+          <w:sz w:val="20"/>
+        </w:rPr>
+        <w:t>Nine participants said they knew someone with ICV, however only four of them actually consider ICV in their design practice. This could suggest that there is an information gap for some of the designers.</w:t>
+      </w:r>
+      <w:r>
+        <w:rPr>
+          <w:sz w:val="20"/>
+        </w:rPr>
+        <w:t xml:space="preserve"> Four participants said they would bring in their own work to view with ICVGoggles and showed a vested interest in doing so.</w:t>
+      </w:r>
+      <w:r>
+        <w:rPr>
+          <w:sz w:val="20"/>
+        </w:rPr>
+        <w:t xml:space="preserve"> </w:t>
+      </w:r>
+      <w:r>
+        <w:rPr>
+          <w:sz w:val="20"/>
+        </w:rPr>
+        <w:t xml:space="preserve">One participant spoke of a friend who had trouble seeing graphs and maps. The student took this into account and decided to print out colourful images to put on the wall in the lab during the </w:t>
+      </w:r>
+      <w:r>
+        <w:rPr>
+          <w:sz w:val="20"/>
+        </w:rPr>
+        <w:t>second stage evaluation</w:t>
+      </w:r>
+      <w:r>
+        <w:rPr>
+          <w:sz w:val="20"/>
+        </w:rPr>
+        <w:t>. One of the images used was a population density map with various bright colours.</w:t>
+      </w:r>
+    </w:p>
+    <w:p>
+      <w:pPr>
+        <w:rPr>
+          <w:sz w:val="20"/>
+        </w:rPr>
+      </w:pPr>
+      <w:r>
+        <w:rPr>
+          <w:sz w:val="20"/>
+        </w:rPr>
+        <w:t>Surprisingly, two participants had specifically designed for ICV users in the past. Both of these participants felt a hands-free solution could be more beneficial than a tablet/phone application.</w:t>
+      </w:r>
+      <w:r>
+        <w:rPr>
+          <w:sz w:val="20"/>
+        </w:rPr>
+        <w:t xml:space="preserve"> Every participant gave off the impression they were excited to try out the headset. This made the student feel there was already</w:t>
+      </w:r>
+      <w:r>
+        <w:rPr>
+          <w:sz w:val="20"/>
+        </w:rPr>
+        <w:t xml:space="preserve"> an </w:t>
+      </w:r>
+      <w:r>
+        <w:rPr>
+          <w:sz w:val="20"/>
+        </w:rPr>
+        <w:t>interest in the project.</w:t>
+      </w:r>
+    </w:p>
+    <w:p>
+      <w:pPr>
+        <w:rPr>
+          <w:sz w:val="20"/>
+        </w:rPr>
+      </w:pPr>
+    </w:p>
+    <w:p>
+      <w:pPr>
+        <w:pStyle w:val="Heading3"/>
+      </w:pPr>
+      <w:r>
+        <w:t>Second Stage Evaluation</w:t>
+      </w:r>
+    </w:p>
+    <w:p>
+      <w:pPr>
+        <w:rPr>
+          <w:sz w:val="20"/>
+        </w:rPr>
+      </w:pPr>
+    </w:p>
+    <w:p>
+      <w:pPr>
+        <w:rPr>
+          <w:sz w:val="20"/>
+        </w:rPr>
+      </w:pPr>
+      <w:r>
+        <w:rPr>
+          <w:sz w:val="20"/>
+        </w:rPr>
+        <w:t>The second stage evaluations took longer than the prestudy interviews and required a dedicated lab to increase reproducibility. Participants organised a time to meet with the student at the Queen Mother Building and were invited to the lab.</w:t>
+      </w:r>
+      <w:r>
+        <w:rPr>
+          <w:sz w:val="20"/>
+        </w:rPr>
+        <w:t xml:space="preserve"> After doing the necessary ethics paperwork, the participants were ready to try ICVGoggles.</w:t>
+      </w:r>
+      <w:r>
+        <w:rPr>
+          <w:sz w:val="20"/>
+        </w:rPr>
+        <w:t xml:space="preserve"> </w:t>
+      </w:r>
+    </w:p>
+    <w:p>
+      <w:pPr>
+        <w:rPr>
+          <w:sz w:val="20"/>
+        </w:rPr>
+      </w:pPr>
+      <w:r>
+        <w:rPr>
+          <w:sz w:val="20"/>
+        </w:rPr>
+        <w:t>It was interesting to notice six participants complete the initial yarn ball organising in a qui</w:t>
+      </w:r>
+      <w:r>
+        <w:rPr>
+          <w:sz w:val="20"/>
+        </w:rPr>
+        <w:t>ck manner and six complete</w:t>
+      </w:r>
+      <w:r>
+        <w:rPr>
+          <w:sz w:val="20"/>
+        </w:rPr>
+        <w:t xml:space="preserve"> the second exercise slower than the first.</w:t>
+      </w:r>
+      <w:r>
+        <w:rPr>
+          <w:sz w:val="20"/>
+        </w:rPr>
+        <w:t xml:space="preserve"> This shows participants spent more time to investigate the colours before making their decisions.</w:t>
+      </w:r>
+      <w:r>
+        <w:rPr>
+          <w:sz w:val="20"/>
+        </w:rPr>
+        <w:t xml:space="preserve"> It was evident the task was more difficult with Protanopia on severity 10, with nine participants mentioning this.</w:t>
+      </w:r>
+      <w:r>
+        <w:rPr>
+          <w:sz w:val="20"/>
+        </w:rPr>
+        <w:t xml:space="preserve"> Four participants hesitated frequently during the task with the headset on. This could indicate more cognitive effort is needed, especially since the simulation is a new experience altogether.</w:t>
+      </w:r>
+    </w:p>
+    <w:p>
+      <w:pPr>
+        <w:rPr>
+          <w:sz w:val="20"/>
+        </w:rPr>
+      </w:pPr>
+    </w:p>
+    <w:p>
+      <w:pPr>
+        <w:rPr>
+          <w:sz w:val="20"/>
+        </w:rPr>
+      </w:pPr>
+      <w:r>
+        <w:rPr>
+          <w:sz w:val="20"/>
+        </w:rPr>
+        <w:t>TO BE CONTINUED</w:t>
+      </w:r>
+      <w:r>
+        <w:rPr>
+          <w:sz w:val="20"/>
+        </w:rPr>
+        <w:t xml:space="preserve"> TUE MORN</w:t>
+      </w:r>
+    </w:p>
+    <w:p>
+      <w:pPr>
+        <w:rPr>
+          <w:sz w:val="20"/>
+        </w:rPr>
+      </w:pPr>
     </w:p>
     <w:p/>
     <w:p>
       <w:pPr>
-        <w:pStyle w:val="Heading3"/>
-      </w:pPr>
-      <w:r>
-        <w:t>Prestudy Evaluation</w:t>
+        <w:pStyle w:val="Heading2"/>
+      </w:pPr>
+      <w:r>
+        <w:t>U</w:t>
+      </w:r>
+      <w:r>
+        <w:t>sability</w:t>
+      </w:r>
+    </w:p>
+    <w:p>
+      <w:pPr>
+        <w:pStyle w:val="Heading1"/>
+      </w:pPr>
+      <w:r>
+        <w:t>DISCUSSION</w:t>
+      </w:r>
+    </w:p>
+    <w:p>
+      <w:r>
+        <w:rPr>
+          <w:sz w:val="20"/>
+        </w:rPr>
+        <w:t>Area where I discuss reasons for the results found and how these results may benefit ICVGoggles.</w:t>
+      </w:r>
+    </w:p>
+    <w:p>
+      <w:pPr>
+        <w:pStyle w:val="Heading1"/>
+      </w:pPr>
+      <w:r>
+        <w:t>APPRAISAL</w:t>
       </w:r>
     </w:p>
     <w:p/>
@@ -7488,120 +8134,7 @@
         <w:rPr>
           <w:sz w:val="20"/>
         </w:rPr>
-        <w:t>All participants said they would use an external tool if they had</w:t>
-      </w:r>
-      <w:r>
-        <w:rPr>
-          <w:sz w:val="20"/>
-        </w:rPr>
-        <w:t xml:space="preserve"> to design for someone with ICV and half of the them thought a hands-free option would be better than a phone/tablet application.</w:t>
-      </w:r>
-      <w:r>
-        <w:rPr>
-          <w:sz w:val="20"/>
-        </w:rPr>
-        <w:t xml:space="preserve"> This shows there is an interest in the use of simulation tools when designing for users with ICV.</w:t>
-      </w:r>
-    </w:p>
-    <w:p>
-      <w:pPr>
-        <w:rPr>
-          <w:sz w:val="20"/>
-        </w:rPr>
-      </w:pPr>
-      <w:r>
-        <w:rPr>
-          <w:sz w:val="20"/>
-        </w:rPr>
-        <w:t>Nine participants said they knew someone with ICV, however only four of them actually consider ICV in their design practice. This could suggest that there is an information gap for some of the designers.</w:t>
-      </w:r>
-      <w:r>
-        <w:rPr>
-          <w:sz w:val="20"/>
-        </w:rPr>
-        <w:t xml:space="preserve"> Four participants said they would bring in their own work to view with ICVGoggles and showed a vested interest in doing so.</w:t>
-      </w:r>
-      <w:r>
-        <w:rPr>
-          <w:sz w:val="20"/>
-        </w:rPr>
-        <w:t xml:space="preserve"> </w:t>
-      </w:r>
-    </w:p>
-    <w:p>
-      <w:pPr>
-        <w:rPr>
-          <w:sz w:val="20"/>
-        </w:rPr>
-      </w:pPr>
-    </w:p>
-    <w:p>
-      <w:pPr>
-        <w:pStyle w:val="Heading3"/>
-      </w:pPr>
-      <w:r>
-        <w:t>Second Stage Evaluation</w:t>
-      </w:r>
-    </w:p>
-    <w:p/>
-    <w:p>
-      <w:pPr>
-        <w:pStyle w:val="Heading2"/>
-      </w:pPr>
-      <w:r>
-        <w:t>U</w:t>
-      </w:r>
-      <w:r>
-        <w:t>sability</w:t>
-      </w:r>
-    </w:p>
-    <w:p>
-      <w:pPr>
-        <w:pStyle w:val="Heading2"/>
-      </w:pPr>
-      <w:r>
-        <w:t>Accuracy</w:t>
-      </w:r>
-      <w:r>
-        <w:t xml:space="preserve"> (important!)</w:t>
-      </w:r>
-    </w:p>
-    <w:p/>
-    <w:p>
-      <w:pPr>
-        <w:pStyle w:val="Heading1"/>
-      </w:pPr>
-      <w:r>
-        <w:t>DISCUSSION</w:t>
-      </w:r>
-    </w:p>
-    <w:p>
-      <w:r>
-        <w:rPr>
-          <w:sz w:val="20"/>
-        </w:rPr>
-        <w:t>Area where I discuss reasons for the results found and how these results may benefit ICVGoggles.</w:t>
-      </w:r>
-    </w:p>
-    <w:p>
-      <w:pPr>
-        <w:pStyle w:val="Heading1"/>
-      </w:pPr>
-      <w:r>
-        <w:t>APPRAISAL</w:t>
-      </w:r>
-    </w:p>
-    <w:p/>
-    <w:p>
-      <w:pPr>
-        <w:rPr>
-          <w:sz w:val="20"/>
-        </w:rPr>
-      </w:pPr>
-      <w:r>
-        <w:rPr>
-          <w:sz w:val="20"/>
-        </w:rPr>
+        <w:lastRenderedPageBreak/>
         <w:t xml:space="preserve">A critical appraisal of the project indicating the rationale for design/implementation decisions, lessons learnt during the course of the project and an evaluation (with hindsight) of the final product and the process of its production (including a review of the plan and any deviations from it). </w:t>
       </w:r>
     </w:p>
@@ -7872,7 +8405,7 @@
       <w:r>
         <w:t xml:space="preserve"> </w:t>
       </w:r>
-      <w:hyperlink r:id="rId21" w:history="1">
+      <w:hyperlink r:id="rId22" w:history="1">
         <w:r>
           <w:rPr>
             <w:rStyle w:val="Hyperlink"/>
@@ -8040,6 +8573,7 @@
         <w:rPr>
           <w:sz w:val="20"/>
         </w:rPr>
+        <w:lastRenderedPageBreak/>
         <w:t xml:space="preserve">Appendix F </w:t>
       </w:r>
       <w:r>
@@ -8094,6 +8628,7 @@
         <w:rPr>
           <w:sz w:val="20"/>
         </w:rPr>
+        <w:lastRenderedPageBreak/>
         <w:t>Appendix H – Ethics Documentation</w:t>
       </w:r>
     </w:p>
@@ -8765,7 +9300,6 @@
   <w:style w:type="character" w:default="1" w:styleId="DefaultParagraphFont">
     <w:name w:val="Default Paragraph Font"/>
     <w:uiPriority w:val="1"/>
-    <w:semiHidden/>
     <w:unhideWhenUsed/>
   </w:style>
   <w:style w:type="table" w:default="1" w:styleId="TableNormal">
@@ -9352,7 +9886,7 @@
 </file>
 
 <file path=customXml/itemProps1.xml><?xml version="1.0" encoding="utf-8"?>
-<ds:datastoreItem xmlns:ds="http://schemas.openxmlformats.org/officeDocument/2006/customXml" ds:itemID="{A57877B7-43EA-4AA4-808D-4F4F3F3DD33D}">
+<ds:datastoreItem xmlns:ds="http://schemas.openxmlformats.org/officeDocument/2006/customXml" ds:itemID="{CAD4BE08-2720-467B-9143-421DD946695C}">
   <ds:schemaRefs>
     <ds:schemaRef ds:uri="http://schemas.openxmlformats.org/officeDocument/2006/bibliography"/>
   </ds:schemaRefs>

</xml_diff>